<commit_message>
Phase 4 (December) Update 1 (NT)
</commit_message>
<xml_diff>
--- a/Notes/Introduction_Literature Survey.docx
+++ b/Notes/Introduction_Literature Survey.docx
@@ -37,7 +37,7 @@
       </w:tblPr>
       <w:tblGrid>
         <w:gridCol w:w="3212"/>
-        <w:gridCol w:w="6426"/>
+        <w:gridCol w:w="6425"/>
       </w:tblGrid>
       <w:tr>
         <w:trPr/>
@@ -262,7 +262,7 @@
         </w:tc>
         <w:tc>
           <w:tcPr>
-            <w:tcW w:w="6426" w:type="dxa"/>
+            <w:tcW w:w="6425" w:type="dxa"/>
             <w:tcBorders>
               <w:top w:val="single" w:sz="4" w:space="0" w:color="000000"/>
               <w:start w:val="single" w:sz="4" w:space="0" w:color="000000"/>
@@ -502,167 +502,7 @@
                 <w:sz w:val="26"/>
                 <w:szCs w:val="26"/>
               </w:rPr>
-              <w:t>A study of t</w:t>
-            </w:r>
-            <w:r>
-              <w:rPr>
-                <w:rFonts w:ascii="Times New Roman" w:hAnsi="Times New Roman"/>
-                <w:sz w:val="26"/>
-                <w:szCs w:val="26"/>
-              </w:rPr>
-              <w:t xml:space="preserve">he genesis of the SLAM problem </w:t>
-            </w:r>
-            <w:r>
-              <w:rPr>
-                <w:rFonts w:ascii="Times New Roman" w:hAnsi="Times New Roman"/>
-                <w:sz w:val="26"/>
-                <w:szCs w:val="26"/>
-              </w:rPr>
-              <w:t>takes us back to the</w:t>
-            </w:r>
-            <w:r>
-              <w:rPr>
-                <w:rFonts w:ascii="Times New Roman" w:hAnsi="Times New Roman"/>
-                <w:sz w:val="26"/>
-                <w:szCs w:val="26"/>
-              </w:rPr>
-              <w:t xml:space="preserve"> 1986 IEEE Robotics and Automation Conference held in San Francisco. </w:t>
-            </w:r>
-            <w:r>
-              <w:rPr>
-                <w:rFonts w:ascii="Times New Roman" w:hAnsi="Times New Roman"/>
-                <w:sz w:val="26"/>
-                <w:szCs w:val="26"/>
-              </w:rPr>
-              <w:t>At</w:t>
-            </w:r>
-            <w:r>
-              <w:rPr>
-                <w:rFonts w:ascii="Times New Roman" w:hAnsi="Times New Roman"/>
-                <w:sz w:val="26"/>
-                <w:szCs w:val="26"/>
-              </w:rPr>
-              <w:t xml:space="preserve"> </w:t>
-            </w:r>
-            <w:r>
-              <w:rPr>
-                <w:rFonts w:ascii="Times New Roman" w:hAnsi="Times New Roman"/>
-                <w:sz w:val="26"/>
-                <w:szCs w:val="26"/>
-              </w:rPr>
-              <w:t xml:space="preserve">that </w:t>
-            </w:r>
-            <w:r>
-              <w:rPr>
-                <w:rFonts w:ascii="Times New Roman" w:hAnsi="Times New Roman"/>
-                <w:sz w:val="26"/>
-                <w:szCs w:val="26"/>
-              </w:rPr>
-              <w:t xml:space="preserve">time </w:t>
-            </w:r>
-            <w:r>
-              <w:rPr>
-                <w:rFonts w:ascii="Times New Roman" w:hAnsi="Times New Roman"/>
-                <w:sz w:val="26"/>
-                <w:szCs w:val="26"/>
-              </w:rPr>
-              <w:t>a</w:t>
-            </w:r>
-            <w:r>
-              <w:rPr>
-                <w:rFonts w:ascii="Times New Roman" w:hAnsi="Times New Roman"/>
-                <w:sz w:val="26"/>
-                <w:szCs w:val="26"/>
-              </w:rPr>
-              <w:t xml:space="preserve"> number of researchers </w:t>
-            </w:r>
-            <w:r>
-              <w:rPr>
-                <w:rFonts w:ascii="Times New Roman" w:hAnsi="Times New Roman"/>
-                <w:sz w:val="26"/>
-                <w:szCs w:val="26"/>
-              </w:rPr>
-              <w:t xml:space="preserve">was working on </w:t>
-            </w:r>
-            <w:r>
-              <w:rPr>
-                <w:rFonts w:ascii="Times New Roman" w:hAnsi="Times New Roman"/>
-                <w:sz w:val="26"/>
-                <w:szCs w:val="26"/>
-              </w:rPr>
-              <w:t>appl</w:t>
-            </w:r>
-            <w:r>
-              <w:rPr>
-                <w:rFonts w:ascii="Times New Roman" w:hAnsi="Times New Roman"/>
-                <w:sz w:val="26"/>
-                <w:szCs w:val="26"/>
-              </w:rPr>
-              <w:t>ication of</w:t>
-            </w:r>
-            <w:r>
-              <w:rPr>
-                <w:rFonts w:ascii="Times New Roman" w:hAnsi="Times New Roman"/>
-                <w:sz w:val="26"/>
-                <w:szCs w:val="26"/>
-              </w:rPr>
-              <w:t xml:space="preserve"> estimation-theoretic methods to mapping and localisation problems. </w:t>
-            </w:r>
-            <w:r>
-              <w:rPr>
-                <w:rFonts w:ascii="Times New Roman" w:hAnsi="Times New Roman"/>
-                <w:sz w:val="26"/>
-                <w:szCs w:val="26"/>
-              </w:rPr>
-              <w:t>Following the deliberations at the conference t</w:t>
-            </w:r>
-            <w:r>
-              <w:rPr>
-                <w:rFonts w:ascii="Times New Roman" w:hAnsi="Times New Roman"/>
-                <w:sz w:val="26"/>
-                <w:szCs w:val="26"/>
-              </w:rPr>
-              <w:t xml:space="preserve">hey began to </w:t>
-            </w:r>
-            <w:r>
-              <w:rPr>
-                <w:rFonts w:ascii="Times New Roman" w:hAnsi="Times New Roman"/>
-                <w:sz w:val="26"/>
-                <w:szCs w:val="26"/>
-              </w:rPr>
-              <w:t>recogni</w:t>
-            </w:r>
-            <w:r>
-              <w:rPr>
-                <w:rFonts w:ascii="Times New Roman" w:hAnsi="Times New Roman"/>
-                <w:sz w:val="26"/>
-                <w:szCs w:val="26"/>
-              </w:rPr>
-              <w:t>se</w:t>
-            </w:r>
-            <w:r>
-              <w:rPr>
-                <w:rFonts w:ascii="Times New Roman" w:hAnsi="Times New Roman"/>
-                <w:sz w:val="26"/>
-                <w:szCs w:val="26"/>
-              </w:rPr>
-              <w:t xml:space="preserve"> that consistent probabilistic mapping was a fundamental problem in robotics with major conceptual and computational issues that needed to be addressed. A key element of this work</w:t>
-            </w:r>
-            <w:r>
-              <w:rPr>
-                <w:rFonts w:ascii="Times New Roman" w:hAnsi="Times New Roman"/>
-                <w:sz w:val="26"/>
-                <w:szCs w:val="26"/>
-              </w:rPr>
-              <w:t>s</w:t>
-            </w:r>
-            <w:r>
-              <w:rPr>
-                <w:rFonts w:ascii="Times New Roman" w:hAnsi="Times New Roman"/>
-                <w:sz w:val="26"/>
-                <w:szCs w:val="26"/>
-              </w:rPr>
-              <w:t xml:space="preserve"> was to show that there must be a high degree of correlation between estimates of the location of different landmarks in a map and that indeed these correlations would grow with successive observations.</w:t>
+              <w:t>A study of the genesis of the SLAM problem takes us back to the 1986 IEEE Robotics and Automation Conference held in San Francisco. At that time a number of researchers was working on application of estimation-theoretic methods to mapping and localisation problems. Following the deliberations at the conference they began to recognise that consistent probabilistic mapping was a fundamental problem in robotics with major conceptual and computational issues that needed to be addressed. A key element of this works was to show that there must be a high degree of correlation between estimates of the location of different landmarks in a map and that indeed these correlations would grow with successive observations.</w:t>
             </w:r>
           </w:p>
           <w:p>
@@ -699,71 +539,7 @@
                 <w:sz w:val="26"/>
                 <w:szCs w:val="26"/>
               </w:rPr>
-              <w:t>At the same time early work</w:t>
-            </w:r>
-            <w:r>
-              <w:rPr>
-                <w:rFonts w:ascii="Times New Roman" w:hAnsi="Times New Roman"/>
-                <w:sz w:val="26"/>
-                <w:szCs w:val="26"/>
-              </w:rPr>
-              <w:t>s</w:t>
-            </w:r>
-            <w:r>
-              <w:rPr>
-                <w:rFonts w:ascii="Times New Roman" w:hAnsi="Times New Roman"/>
-                <w:sz w:val="26"/>
-                <w:szCs w:val="26"/>
-              </w:rPr>
-              <w:t xml:space="preserve"> in visual navigation </w:t>
-            </w:r>
-            <w:r>
-              <w:rPr>
-                <w:rFonts w:ascii="Times New Roman" w:hAnsi="Times New Roman"/>
-                <w:sz w:val="26"/>
-                <w:szCs w:val="26"/>
-              </w:rPr>
-              <w:t xml:space="preserve">were also been undertaken </w:t>
-            </w:r>
-            <w:r>
-              <w:rPr>
-                <w:rFonts w:ascii="Times New Roman" w:hAnsi="Times New Roman"/>
-                <w:sz w:val="26"/>
-                <w:szCs w:val="26"/>
-              </w:rPr>
-              <w:t xml:space="preserve">using Kalman filter-type algorithms. These two strands of research had much in common </w:t>
-            </w:r>
-            <w:r>
-              <w:rPr>
-                <w:rFonts w:ascii="Times New Roman" w:hAnsi="Times New Roman"/>
-                <w:sz w:val="26"/>
-                <w:szCs w:val="26"/>
-              </w:rPr>
-              <w:t>and t</w:t>
-            </w:r>
-            <w:r>
-              <w:rPr>
-                <w:rFonts w:ascii="Times New Roman" w:hAnsi="Times New Roman"/>
-                <w:sz w:val="26"/>
-                <w:szCs w:val="26"/>
-              </w:rPr>
-              <w:t xml:space="preserve">he conceptual break-through came with the realisation that the combined </w:t>
-            </w:r>
-            <w:r>
-              <w:rPr>
-                <w:rFonts w:ascii="Times New Roman" w:hAnsi="Times New Roman"/>
-                <w:sz w:val="26"/>
-                <w:szCs w:val="26"/>
-              </w:rPr>
-              <w:t>or concurrent</w:t>
-            </w:r>
-            <w:r>
-              <w:rPr>
-                <w:rFonts w:ascii="Times New Roman" w:hAnsi="Times New Roman"/>
-                <w:sz w:val="26"/>
-                <w:szCs w:val="26"/>
-              </w:rPr>
-              <w:t xml:space="preserve"> mapping and localisation problem, once formulated as a single estimation problem, was actually convergent. Most importantly, it was recognised that the correlations between landmarks, that most researchers had tried to minimize, were actually the critical part of the problem and that, on the contrary, the more these correlations grew, the better the solution. </w:t>
+              <w:t>At the same time early works in visual navigation were also been undertaken using Kalman filter-type algorithms. These two strands of research had much in common and the conceptual break-through came with the realisation that the combined or concurrent mapping and localisation problem, once formulated as a single estimation problem, was actually convergent. Most importantly, it was recognised that the correlations between landmarks, that most researchers had tried to minimize, were actually the critical part of the problem and that, on the contrary, the more these correlations grew, the better the solution.</w:t>
             </w:r>
           </w:p>
           <w:p>
@@ -974,70 +750,7 @@
                 <w:sz w:val="26"/>
                 <w:szCs w:val="26"/>
               </w:rPr>
-              <w:t xml:space="preserve">Since then </w:t>
-            </w:r>
-            <w:r>
-              <w:rPr>
-                <w:rFonts w:ascii="Times New Roman" w:hAnsi="Times New Roman"/>
-                <w:b w:val="false"/>
-                <w:sz w:val="26"/>
-                <w:szCs w:val="26"/>
-              </w:rPr>
-              <w:t xml:space="preserve">the area has grown very fast, and many algorithms and techniques have been proposed to date. </w:t>
-            </w:r>
-            <w:r>
-              <w:rPr>
-                <w:rFonts w:ascii="Times New Roman" w:hAnsi="Times New Roman"/>
-                <w:b w:val="false"/>
-                <w:sz w:val="26"/>
-                <w:szCs w:val="26"/>
-              </w:rPr>
-              <w:t>In a simple manner</w:t>
-            </w:r>
-            <w:r>
-              <w:rPr>
-                <w:rFonts w:ascii="Times New Roman" w:hAnsi="Times New Roman"/>
-                <w:b w:val="false"/>
-                <w:sz w:val="26"/>
-                <w:szCs w:val="26"/>
-              </w:rPr>
-              <w:t xml:space="preserve"> SLAM can be defined as having two major </w:t>
-            </w:r>
-            <w:r>
-              <w:rPr>
-                <w:rFonts w:ascii="Times New Roman" w:hAnsi="Times New Roman"/>
-                <w:b w:val="false"/>
-                <w:sz w:val="26"/>
-                <w:szCs w:val="26"/>
-              </w:rPr>
-              <w:t>components</w:t>
-            </w:r>
-            <w:r>
-              <w:rPr>
-                <w:rFonts w:ascii="Times New Roman" w:hAnsi="Times New Roman"/>
-                <w:b w:val="false"/>
-                <w:sz w:val="26"/>
-                <w:szCs w:val="26"/>
-              </w:rPr>
-              <w:t xml:space="preserve">: one, building a map of unknown environments and two, track the position or movement of the sensors and camera (generally on a mobile robot) </w:t>
-            </w:r>
-            <w:r>
-              <w:rPr>
-                <w:rFonts w:ascii="Times New Roman" w:hAnsi="Times New Roman"/>
-                <w:b w:val="false"/>
-                <w:sz w:val="26"/>
-                <w:szCs w:val="26"/>
-              </w:rPr>
-              <w:t>simultaneously</w:t>
-            </w:r>
-            <w:r>
-              <w:rPr>
-                <w:rFonts w:ascii="Times New Roman" w:hAnsi="Times New Roman"/>
-                <w:b w:val="false"/>
-                <w:sz w:val="26"/>
-                <w:szCs w:val="26"/>
-              </w:rPr>
-              <w:t xml:space="preserve"> through different positions and different times in that environment. The structure of the SLAM problem, the convergence result and the coining of the acronym ‘SLAM’ was first presented in a mobile robotics survey paper presented at the 1995 International Symposium on Robotics Research [</w:t>
+              <w:t>Since then the area has grown very fast, and many algorithms and techniques have been proposed to date. In a simple manner SLAM can be defined as having two major components: one, building a map of unknown environments and two, track the position or movement of the sensors and camera (generally on a mobile robot) simultaneously through different positions and different times in that environment. The structure of the SLAM problem, the convergence result and the coining of the acronym ‘SLAM’ was first presented in a mobile robotics survey paper presented at the 1995 International Symposium on Robotics Research [</w:t>
             </w:r>
             <w:r>
               <w:rPr>
@@ -1057,7 +770,7 @@
                 <w:sz w:val="26"/>
                 <w:szCs w:val="26"/>
               </w:rPr>
-              <w:t xml:space="preserve">]. </w:t>
+              <w:t>].</w:t>
             </w:r>
           </w:p>
           <w:p>
@@ -1106,130 +819,32 @@
                 <w:sz w:val="26"/>
                 <w:szCs w:val="26"/>
               </w:rPr>
-              <w:t xml:space="preserve">Autonomous vehicles, Indoor navigation, Augmented and virtual reality, </w:t>
+              <w:t>Autonomous vehicles, Indoor navigation, Augmented and virtual reality, Information overlays, Information overlays, Mining and forestry and Urban planning. To illustrate, SLAM is a key technology in self-driving cars, which use it to build maps of their environment and navigate safely. It is used in indoor navigation systems to help people navigate large buildings like airports, museums, and shopping malls. For example, Google Maps uses SLAM to provide real-time location information and directions. SLAM can be used to identify objects and images in the real world and project virtual content on AR displays. SLAM and</w:t>
             </w:r>
             <w:r>
               <w:rPr>
                 <w:rStyle w:val="Strong"/>
-                <w:rFonts w:ascii="Times New Roman" w:hAnsi="Times New Roman"/>
                 <w:b w:val="false"/>
                 <w:bCs w:val="false"/>
-                <w:sz w:val="26"/>
-                <w:szCs w:val="26"/>
-              </w:rPr>
-              <w:t>I</w:t>
-            </w:r>
-            <w:r>
+              </w:rPr>
+              <w:t xml:space="preserve"> g, where concrete jungles can block or interfere with GPS signals.AI software can be used to identify text, translate it, and display it in AR. SLAM is ideal in situations where GPS triangulation is difficult or impossible. It can be used in long-term urban planning.</w:t>
+            </w:r>
+          </w:p>
+          <w:p>
+            <w:pPr>
+              <w:pStyle w:val="Normal"/>
+              <w:spacing w:lineRule="auto" w:line="360"/>
               <w:rPr>
                 <w:rStyle w:val="Strong"/>
-                <w:rFonts w:ascii="Times New Roman" w:hAnsi="Times New Roman"/>
                 <w:b w:val="false"/>
                 <w:bCs w:val="false"/>
-                <w:sz w:val="26"/>
-                <w:szCs w:val="26"/>
-              </w:rPr>
-              <w:t xml:space="preserve">nformation overlays, </w:t>
-            </w:r>
-            <w:r>
-              <w:rPr>
-                <w:rStyle w:val="Strong"/>
-                <w:rFonts w:ascii="Times New Roman" w:hAnsi="Times New Roman"/>
+              </w:rPr>
+            </w:pPr>
+            <w:r>
+              <w:rPr>
                 <w:b w:val="false"/>
                 <w:bCs w:val="false"/>
-                <w:sz w:val="26"/>
-                <w:szCs w:val="26"/>
-              </w:rPr>
-              <w:t>I</w:t>
-            </w:r>
-            <w:r>
-              <w:rPr>
-                <w:rStyle w:val="Strong"/>
-                <w:rFonts w:ascii="Times New Roman" w:hAnsi="Times New Roman"/>
-                <w:b w:val="false"/>
-                <w:bCs w:val="false"/>
-                <w:sz w:val="26"/>
-                <w:szCs w:val="26"/>
-              </w:rPr>
-              <w:t xml:space="preserve">nformation overlays, Mining and forestry </w:t>
-            </w:r>
-            <w:r>
-              <w:rPr>
-                <w:rStyle w:val="Strong"/>
-                <w:rFonts w:ascii="Times New Roman" w:hAnsi="Times New Roman"/>
-                <w:b w:val="false"/>
-                <w:bCs w:val="false"/>
-                <w:sz w:val="26"/>
-                <w:szCs w:val="26"/>
-              </w:rPr>
-              <w:t>and Urban planning. To illustrate, SLAM is a key technology in self-driving cars, which use it to build maps of their environment and navigate safely. </w:t>
-            </w:r>
-            <w:r>
-              <w:rPr>
-                <w:rStyle w:val="Strong"/>
-                <w:rFonts w:ascii="Times New Roman" w:hAnsi="Times New Roman"/>
-                <w:b w:val="false"/>
-                <w:bCs w:val="false"/>
-                <w:sz w:val="26"/>
-                <w:szCs w:val="26"/>
-              </w:rPr>
-              <w:t>It</w:t>
-            </w:r>
-            <w:r>
-              <w:rPr>
-                <w:rStyle w:val="Strong"/>
-                <w:rFonts w:ascii="Times New Roman" w:hAnsi="Times New Roman"/>
-                <w:b w:val="false"/>
-                <w:bCs w:val="false"/>
-                <w:sz w:val="26"/>
-                <w:szCs w:val="26"/>
-              </w:rPr>
-              <w:t xml:space="preserve"> is used in indoor navigation systems to help people navigate large buildings like airports, museums, and shopping malls. For example, Google Maps uses SLAM to provide real-time location information and directions. SLAM can be used to identify objects and images in the real world and project virtual content on AR displays. SLAM and</w:t>
-            </w:r>
-            <w:r>
-              <w:rPr>
-                <w:rStyle w:val="Strong"/>
-                <w:b w:val="false"/>
-                <w:bCs w:val="false"/>
-              </w:rPr>
-              <w:t xml:space="preserve"> g, where concrete jungles can block or interfere with GPS signals.AI software can be used to identify text, translate it, and display it in AR. SLAM is ideal in situations where GPS triangulation is difficult or impossible. </w:t>
-            </w:r>
-            <w:r>
-              <w:rPr>
-                <w:rStyle w:val="Strong"/>
-                <w:b w:val="false"/>
-                <w:bCs w:val="false"/>
-              </w:rPr>
-              <w:t>It</w:t>
-            </w:r>
-            <w:r>
-              <w:rPr>
-                <w:rStyle w:val="Strong"/>
-                <w:b w:val="false"/>
-                <w:bCs w:val="false"/>
-              </w:rPr>
-              <w:t xml:space="preserve"> can be used in long-term urban plannin</w:t>
-            </w:r>
-            <w:r>
-              <w:rPr>
-                <w:rStyle w:val="Strong"/>
-                <w:b w:val="false"/>
-                <w:bCs w:val="false"/>
-              </w:rPr>
-              <w:t>g.</w:t>
-            </w:r>
-          </w:p>
-          <w:p>
-            <w:pPr>
-              <w:pStyle w:val="Normal"/>
-              <w:spacing w:lineRule="auto" w:line="360"/>
-              <w:rPr>
-                <w:rStyle w:val="Strong"/>
-                <w:b w:val="false"/>
-                <w:bCs w:val="false"/>
-              </w:rPr>
-            </w:pPr>
-            <w:r>
-              <w:rPr/>
+              </w:rPr>
             </w:r>
           </w:p>
           <w:p>
@@ -1250,47 +865,7 @@
                 <w:b w:val="false"/>
                 <w:bCs w:val="false"/>
               </w:rPr>
-              <w:t xml:space="preserve">Autonomous vehicles, Indoor navigation, Augmented and virtual reality, </w:t>
-            </w:r>
-            <w:r>
-              <w:rPr>
-                <w:rStyle w:val="Strong"/>
-                <w:b w:val="false"/>
-                <w:bCs w:val="false"/>
-              </w:rPr>
-              <w:t>I</w:t>
-            </w:r>
-            <w:r>
-              <w:rPr>
-                <w:rStyle w:val="Strong"/>
-                <w:b w:val="false"/>
-                <w:bCs w:val="false"/>
-              </w:rPr>
-              <w:t xml:space="preserve">nformation overlays, </w:t>
-            </w:r>
-            <w:r>
-              <w:rPr>
-                <w:rStyle w:val="Strong"/>
-                <w:b w:val="false"/>
-                <w:bCs w:val="false"/>
-              </w:rPr>
-              <w:t>I</w:t>
-            </w:r>
-            <w:r>
-              <w:rPr>
-                <w:rStyle w:val="Strong"/>
-                <w:b w:val="false"/>
-                <w:bCs w:val="false"/>
-              </w:rPr>
-              <w:t xml:space="preserve">nformation overlays, Mining and forestry </w:t>
-            </w:r>
-            <w:r>
-              <w:rPr>
-                <w:rStyle w:val="Strong"/>
-                <w:b w:val="false"/>
-                <w:bCs w:val="false"/>
-              </w:rPr>
-              <w:t xml:space="preserve">and Urban planning. </w:t>
+              <w:t>Autonomous vehicles, Indoor navigation, Augmented and virtual reality, Information overlays, Information overlays, Mining and forestry and Urban planning.</w:t>
             </w:r>
           </w:p>
           <w:p>
@@ -1314,7 +889,7 @@
                 <w:rStyle w:val="Strong"/>
               </w:rPr>
               <w:tab/>
-              <w:t xml:space="preserve">Autonomous vehicles </w:t>
+              <w:t>Autonomous vehicles</w:t>
             </w:r>
           </w:p>
           <w:p>
@@ -1334,7 +909,7 @@
                 <w:b w:val="false"/>
                 <w:bCs w:val="false"/>
               </w:rPr>
-              <w:t>SLAM is a key technology in self-driving cars, which use it to build maps of their environment and navigate safely. </w:t>
+              <w:t>SLAM is a key technology in self-driving cars, which use it to build maps of their environment and navigate safely.</w:t>
             </w:r>
           </w:p>
           <w:p>
@@ -1410,7 +985,7 @@
             </w:pPr>
             <w:r>
               <w:rPr/>
-              <w:t>SLAM can be used to identify objects and images in the real world and project virtual content on AR displays. </w:t>
+              <w:t>SLAM can be used to identify objects and images in the real world and project virtual content on AR displays.</w:t>
             </w:r>
           </w:p>
           <w:p>
@@ -1432,17 +1007,7 @@
               <w:rPr>
                 <w:rStyle w:val="Strong"/>
               </w:rPr>
-              <w:t>I</w:t>
-            </w:r>
-            <w:r>
-              <w:rPr>
-                <w:rStyle w:val="Strong"/>
-              </w:rPr>
-              <w:t>nformation overlays</w:t>
-            </w:r>
-            <w:r>
-              <w:rPr/>
-              <w:t xml:space="preserve"> </w:t>
+              <w:t>Information overlays</w:t>
             </w:r>
           </w:p>
           <w:p>
@@ -1462,7 +1027,7 @@
             </w:pPr>
             <w:r>
               <w:rPr/>
-              <w:t>SLAM and AI software can be used to identify text, translate it, and display it in AR. </w:t>
+              <w:t>SLAM and AI software can be used to identify text, translate it, and display it in AR.</w:t>
             </w:r>
           </w:p>
           <w:p>
@@ -1486,10 +1051,6 @@
               </w:rPr>
               <w:t>Mining and forestry</w:t>
             </w:r>
-            <w:r>
-              <w:rPr/>
-              <w:t xml:space="preserve"> </w:t>
-            </w:r>
           </w:p>
           <w:p>
             <w:pPr>
@@ -1508,7 +1069,7 @@
             </w:pPr>
             <w:r>
               <w:rPr/>
-              <w:t>SLAM is ideal in situations where GPS triangulation is difficult or impossible. </w:t>
+              <w:t>SLAM is ideal in situations where GPS triangulation is difficult or impossible.</w:t>
             </w:r>
           </w:p>
           <w:p>
@@ -1532,10 +1093,6 @@
               </w:rPr>
               <w:t>Urban planning</w:t>
             </w:r>
-            <w:r>
-              <w:rPr/>
-              <w:t xml:space="preserve"> </w:t>
-            </w:r>
           </w:p>
           <w:p>
             <w:pPr>
@@ -1558,7 +1115,7 @@
                 <w:b w:val="false"/>
                 <w:bCs w:val="false"/>
               </w:rPr>
-              <w:t>SLAM can be used in long-term urban planning, where concrete jungles can block or interfere with GPS signals. </w:t>
+              <w:t>SLAM can be used in long-term urban planning, where concrete jungles can block or interfere with GPS signals.</w:t>
             </w:r>
           </w:p>
           <w:p>
@@ -1571,7 +1128,10 @@
               </w:rPr>
             </w:pPr>
             <w:r>
-              <w:rPr/>
+              <w:rPr>
+                <w:b w:val="false"/>
+                <w:bCs w:val="false"/>
+              </w:rPr>
             </w:r>
           </w:p>
           <w:p>

</xml_diff>

<commit_message>
2025 Update #1 NT
</commit_message>
<xml_diff>
--- a/Notes/Introduction_Literature Survey.docx
+++ b/Notes/Introduction_Literature Survey.docx
@@ -771,6 +771,22 @@
                 <w:szCs w:val="26"/>
               </w:rPr>
               <w:t>].</w:t>
+            </w:r>
+          </w:p>
+          <w:p>
+            <w:pPr>
+              <w:pStyle w:val="TableContents"/>
+              <w:bidi w:val="0"/>
+              <w:spacing w:lineRule="auto" w:line="360"/>
+              <w:jc w:val="start"/>
+              <w:rPr>
+                <w:rFonts w:ascii="Times New Roman" w:hAnsi="Times New Roman"/>
+                <w:sz w:val="26"/>
+                <w:szCs w:val="26"/>
+              </w:rPr>
+            </w:pPr>
+            <w:r>
+              <w:rPr/>
             </w:r>
           </w:p>
           <w:p>

</xml_diff>